<commit_message>
Addingt the bi update
</commit_message>
<xml_diff>
--- a/DataChallenge_bi.docx
+++ b/DataChallenge_bi.docx
@@ -4,32 +4,44 @@
   <w:body>
     <w:p>
       <w:pPr>
-        <w:jc w:val="center"/>
+        <w:pStyle w:val="Title"/>
         <w:rPr>
           <w:rFonts w:ascii="Helvetica" w:hAnsi="Helvetica"/>
+          <w:sz w:val="44"/>
+          <w:szCs w:val="48"/>
         </w:rPr>
       </w:pPr>
       <w:r>
         <w:rPr>
           <w:rFonts w:ascii="Helvetica" w:hAnsi="Helvetica"/>
-        </w:rPr>
-        <w:t>Cava Grill: Data Challenge</w:t>
+          <w:sz w:val="44"/>
+          <w:szCs w:val="48"/>
+        </w:rPr>
+        <w:t>Cava Grill: Business Intelligence</w:t>
       </w:r>
       <w:r>
         <w:rPr>
           <w:rFonts w:ascii="Helvetica" w:hAnsi="Helvetica"/>
-        </w:rPr>
-        <w:t xml:space="preserve"> Business Intelligence</w:t>
+          <w:sz w:val="44"/>
+          <w:szCs w:val="48"/>
+        </w:rPr>
+        <w:t xml:space="preserve"> Data Challenge</w:t>
       </w:r>
     </w:p>
     <w:p>
       <w:pPr>
-        <w:jc w:val="center"/>
+        <w:pStyle w:val="Subtitle"/>
       </w:pPr>
+      <w:r>
+        <w:t>Spring</w:t>
+      </w:r>
+      <w:r>
+        <w:t xml:space="preserve"> 2017</w:t>
+      </w:r>
     </w:p>
     <w:p>
       <w:pPr>
-        <w:jc w:val="center"/>
+        <w:pStyle w:val="Heading1"/>
         <w:rPr>
           <w:rFonts w:ascii="Helvetica" w:hAnsi="Helvetica"/>
         </w:rPr>
@@ -38,378 +50,274 @@
         <w:rPr>
           <w:rFonts w:ascii="Helvetica" w:hAnsi="Helvetica"/>
         </w:rPr>
-        <w:t>Winter</w:t>
-      </w:r>
-      <w:r>
-        <w:rPr>
-          <w:rFonts w:ascii="Helvetica" w:hAnsi="Helvetica"/>
-        </w:rPr>
-        <w:t xml:space="preserve"> 2015</w:t>
-      </w:r>
-    </w:p>
-    <w:p/>
-    <w:p>
-      <w:pPr>
-        <w:rPr>
-          <w:rFonts w:ascii="Helvetica" w:hAnsi="Helvetica"/>
-          <w:u w:val="single"/>
-        </w:rPr>
-      </w:pPr>
-      <w:r>
-        <w:rPr>
-          <w:rFonts w:ascii="Helvetica" w:hAnsi="Helvetica"/>
-          <w:u w:val="single"/>
-        </w:rPr>
         <w:t>Introduction:</w:t>
       </w:r>
     </w:p>
-    <w:p/>
     <w:p>
       <w:pPr>
         <w:ind w:firstLine="720"/>
         <w:rPr>
-          <w:rFonts w:ascii="Avenir Book" w:hAnsi="Avenir Book" w:cs="Courier New"/>
-          <w:sz w:val="22"/>
-          <w:szCs w:val="22"/>
+          <w:rFonts w:ascii="Avenir Next Regular" w:hAnsi="Avenir Next Regular" w:cs="Helvetica"/>
+          <w:szCs w:val="28"/>
         </w:rPr>
       </w:pPr>
       <w:r>
         <w:rPr>
-          <w:rFonts w:ascii="Avenir Book" w:hAnsi="Avenir Book" w:cs="Courier New"/>
-          <w:sz w:val="22"/>
-          <w:szCs w:val="22"/>
-        </w:rPr>
-        <w:t>As a means of assessing a candidate’s overall ability to both analyze data and communicate effectively, the following challenge has been devised. The challenge is broken into two parts. The first asks that you perform an analysis on some data, and the second part asks that you design a study to test a hypothesis.</w:t>
-      </w:r>
-    </w:p>
-    <w:p/>
+          <w:rFonts w:ascii="Avenir Next Regular" w:hAnsi="Avenir Next Regular" w:cs="Avenir Book"/>
+          <w:szCs w:val="28"/>
+        </w:rPr>
+        <w:t>As a means of assessing a candidate’s overall ability to both analyze data and communicate effectively, we devised following challenge.</w:t>
+      </w:r>
+    </w:p>
     <w:p>
       <w:pPr>
         <w:ind w:firstLine="720"/>
         <w:rPr>
-          <w:rFonts w:ascii="Avenir Book" w:hAnsi="Avenir Book" w:cs="Courier New"/>
-          <w:sz w:val="22"/>
-          <w:szCs w:val="22"/>
+          <w:rFonts w:ascii="Avenir Next Regular" w:hAnsi="Avenir Next Regular" w:cs="Helvetica"/>
+          <w:szCs w:val="28"/>
         </w:rPr>
       </w:pPr>
       <w:r>
         <w:rPr>
-          <w:rFonts w:ascii="Avenir Book" w:hAnsi="Avenir Book" w:cs="Courier New"/>
-          <w:sz w:val="22"/>
-          <w:szCs w:val="22"/>
-        </w:rPr>
-        <w:t>Complete as much or as little as you’d like (seriously don’t fret or stress too much); those who provide the most thorough insight and analysis will be given preference. Answers to both questions should be written in a formal, professional style as reports (not slide presentations). When you are finished, submit all materials (including any code, graph images, notes, method descriptions, extra thoughts, etc.) as well as a current resume to josh@cavagrill.com.</w:t>
-      </w:r>
-    </w:p>
-    <w:p/>
+          <w:rFonts w:ascii="Avenir Next Regular" w:hAnsi="Avenir Next Regular" w:cs="Avenir Book"/>
+          <w:szCs w:val="28"/>
+        </w:rPr>
+        <w:t xml:space="preserve">Complete as much or as little as you’d like (seriously don’t fret or stress too much); those who provide the most thorough insight and analysis will be given preference. </w:t>
+      </w:r>
+      <w:r>
+        <w:rPr>
+          <w:rFonts w:ascii="Avenir Next Regular" w:hAnsi="Avenir Next Regular" w:cs="Avenir Book"/>
+          <w:szCs w:val="28"/>
+        </w:rPr>
+        <w:t>Reports</w:t>
+      </w:r>
+      <w:r>
+        <w:rPr>
+          <w:rFonts w:ascii="Avenir Next Regular" w:hAnsi="Avenir Next Regular" w:cs="Avenir Book"/>
+          <w:szCs w:val="28"/>
+        </w:rPr>
+        <w:t xml:space="preserve"> should be written in a formal, professional style (not slide presentations). When you are finished, submit all materials (including any code, graph images, notes, method descriptions, extra thoughts, etc.) to </w:t>
+      </w:r>
+      <w:hyperlink r:id="rId7" w:history="1">
+        <w:r>
+          <w:rPr>
+            <w:rStyle w:val="Hyperlink"/>
+            <w:rFonts w:ascii="Avenir Next Regular" w:hAnsi="Avenir Next Regular" w:cs="Avenir Book"/>
+            <w:szCs w:val="28"/>
+            <w:u w:color="386EFF"/>
+          </w:rPr>
+          <w:t>julene.latter@cava.com</w:t>
+        </w:r>
+      </w:hyperlink>
+      <w:r>
+        <w:rPr>
+          <w:rFonts w:ascii="Avenir Next Regular" w:hAnsi="Avenir Next Regular" w:cs="Avenir Book"/>
+          <w:szCs w:val="28"/>
+        </w:rPr>
+        <w:t xml:space="preserve"> and </w:t>
+      </w:r>
+      <w:hyperlink r:id="rId8" w:history="1">
+        <w:r>
+          <w:rPr>
+            <w:rStyle w:val="Hyperlink"/>
+            <w:rFonts w:ascii="Avenir Next Regular" w:hAnsi="Avenir Next Regular" w:cs="Avenir Book"/>
+            <w:szCs w:val="28"/>
+            <w:u w:color="386EFF"/>
+          </w:rPr>
+          <w:t>josh@cava.com</w:t>
+        </w:r>
+      </w:hyperlink>
+      <w:r>
+        <w:rPr>
+          <w:rFonts w:ascii="Avenir Next Regular" w:hAnsi="Avenir Next Regular" w:cs="Avenir Book"/>
+          <w:szCs w:val="28"/>
+        </w:rPr>
+        <w:t>.</w:t>
+      </w:r>
+    </w:p>
     <w:p>
       <w:pPr>
         <w:ind w:firstLine="720"/>
+        <w:rPr>
+          <w:rFonts w:ascii="Avenir Next Regular" w:hAnsi="Avenir Next Regular" w:cs="Helvetica"/>
+          <w:szCs w:val="28"/>
+        </w:rPr>
       </w:pPr>
       <w:r>
         <w:rPr>
-          <w:rFonts w:ascii="Avenir Book" w:hAnsi="Avenir Book" w:cs="Courier New"/>
-          <w:sz w:val="22"/>
-          <w:szCs w:val="22"/>
-        </w:rPr>
-        <w:t>While you could no doubt spend quite a bit of time on these tasks, it is designed so that candidates should be able to complete both tasks within two or three hours. If you find that you have spent more than a few hours working, you may certainly simply submit what you have (partial responses will be reviewed).</w:t>
-      </w:r>
-      <w:r>
-        <w:rPr>
-          <w:rFonts w:ascii="Avenir Book" w:hAnsi="Avenir Book" w:cs="Courier New"/>
-          <w:sz w:val="22"/>
-          <w:szCs w:val="22"/>
-        </w:rPr>
-        <w:t xml:space="preserve"> The main purpose of this exercises and challenge is to get a better understanding of the candidate’s technical skills.</w:t>
-      </w:r>
-    </w:p>
-    <w:p/>
+          <w:rFonts w:ascii="Avenir Next Regular" w:hAnsi="Avenir Next Regular" w:cs="Avenir Book"/>
+          <w:szCs w:val="28"/>
+        </w:rPr>
+        <w:t xml:space="preserve">While you could no doubt spend quite a bit of time on these tasks, it is designed so that candidates should be able to complete </w:t>
+      </w:r>
+      <w:r>
+        <w:rPr>
+          <w:rFonts w:ascii="Avenir Next Regular" w:hAnsi="Avenir Next Regular" w:cs="Avenir Book"/>
+          <w:szCs w:val="28"/>
+        </w:rPr>
+        <w:t>the analysis</w:t>
+      </w:r>
+      <w:r>
+        <w:rPr>
+          <w:rFonts w:ascii="Avenir Next Regular" w:hAnsi="Avenir Next Regular" w:cs="Avenir Book"/>
+          <w:szCs w:val="28"/>
+        </w:rPr>
+        <w:t xml:space="preserve"> within two or three hours. If you find that you have spent more than a few hours working, you may certainly simply submit what you have (partial responses will be reviewed). The main purpose of this exercises and challenge is to get a better understanding of the candidate’s technical skills.</w:t>
+      </w:r>
+    </w:p>
     <w:p>
       <w:pPr>
+        <w:pStyle w:val="Heading1"/>
         <w:rPr>
           <w:rFonts w:ascii="Helvetica" w:hAnsi="Helvetica"/>
-          <w:u w:val="single"/>
         </w:rPr>
       </w:pPr>
       <w:r>
         <w:rPr>
           <w:rFonts w:ascii="Helvetica" w:hAnsi="Helvetica"/>
-          <w:u w:val="single"/>
         </w:rPr>
         <w:t>Data Analysis</w:t>
       </w:r>
       <w:r>
         <w:rPr>
+          <w:rStyle w:val="FootnoteReference"/>
           <w:rFonts w:ascii="Helvetica" w:hAnsi="Helvetica"/>
-          <w:u w:val="single"/>
-        </w:rPr>
-        <w:t xml:space="preserve"> 2</w:t>
+        </w:rPr>
+        <w:footnoteReference w:id="1"/>
       </w:r>
       <w:r>
         <w:rPr>
           <w:rFonts w:ascii="Helvetica" w:hAnsi="Helvetica"/>
-          <w:u w:val="single"/>
         </w:rPr>
         <w:t>:</w:t>
       </w:r>
     </w:p>
-    <w:p/>
     <w:p>
       <w:pPr>
         <w:ind w:firstLine="720"/>
         <w:rPr>
-          <w:rFonts w:eastAsia="Times New Roman" w:cs="Times New Roman"/>
+          <w:rFonts w:ascii="Avenir Next Regular" w:hAnsi="Avenir Next Regular" w:cs="Avenir Book"/>
+          <w:szCs w:val="28"/>
         </w:rPr>
       </w:pPr>
       <w:r>
         <w:rPr>
-          <w:rFonts w:ascii="Avenir Book" w:hAnsi="Avenir Book" w:cs="Courier New"/>
-          <w:sz w:val="22"/>
-          <w:szCs w:val="22"/>
-        </w:rPr>
-        <w:t>You should have received a file named “</w:t>
-      </w:r>
-      <w:r>
-        <w:rPr>
-          <w:rFonts w:ascii="Avenir Book" w:hAnsi="Avenir Book" w:cs="Courier New"/>
-          <w:sz w:val="22"/>
-          <w:szCs w:val="22"/>
-        </w:rPr>
-        <w:t>cavaitemssold</w:t>
-      </w:r>
-      <w:r>
-        <w:rPr>
-          <w:rFonts w:ascii="Avenir Book" w:hAnsi="Avenir Book" w:cs="Courier New"/>
-          <w:sz w:val="22"/>
-          <w:szCs w:val="22"/>
-        </w:rPr>
-        <w:t>_bi</w:t>
-      </w:r>
-      <w:r>
-        <w:rPr>
-          <w:rFonts w:ascii="Avenir Book" w:hAnsi="Avenir Book" w:cs="Courier New"/>
-          <w:sz w:val="22"/>
-          <w:szCs w:val="22"/>
-        </w:rPr>
-        <w:t xml:space="preserve">.csv” along with these instructions </w:t>
-      </w:r>
-      <w:r>
-        <w:rPr>
-          <w:rFonts w:ascii="Avenir Book" w:hAnsi="Avenir Book" w:cs="Courier New"/>
-          <w:sz w:val="22"/>
-          <w:szCs w:val="22"/>
-        </w:rPr>
-        <w:t xml:space="preserve">(if not, you can download from </w:t>
-      </w:r>
-      <w:r>
-        <w:rPr>
-          <w:rFonts w:ascii="Avenir Book" w:hAnsi="Avenir Book" w:cs="Courier New"/>
-          <w:sz w:val="22"/>
-          <w:szCs w:val="22"/>
-        </w:rPr>
-        <w:t>https://goo.gl/Nsg3Im</w:t>
-      </w:r>
-      <w:r>
-        <w:rPr>
-          <w:rFonts w:ascii="Avenir Book" w:hAnsi="Avenir Book" w:cs="Courier New"/>
-          <w:sz w:val="22"/>
-          <w:szCs w:val="22"/>
-        </w:rPr>
-        <w:t xml:space="preserve">). There are </w:t>
-      </w:r>
-      <w:r>
-        <w:rPr>
-          <w:rFonts w:ascii="Avenir Book" w:hAnsi="Avenir Book" w:cs="Courier New"/>
-          <w:sz w:val="22"/>
-          <w:szCs w:val="22"/>
-        </w:rPr>
-        <w:t xml:space="preserve">an unknown amount of </w:t>
-      </w:r>
-      <w:r>
-        <w:rPr>
-          <w:rFonts w:ascii="Avenir Book" w:hAnsi="Avenir Book" w:cs="Courier New"/>
-          <w:sz w:val="22"/>
-          <w:szCs w:val="22"/>
-        </w:rPr>
-        <w:t>rows; each row represents a</w:t>
-      </w:r>
-      <w:r>
-        <w:rPr>
-          <w:rFonts w:ascii="Avenir Book" w:hAnsi="Avenir Book" w:cs="Courier New"/>
-          <w:sz w:val="22"/>
-          <w:szCs w:val="22"/>
-        </w:rPr>
-        <w:t>n</w:t>
-      </w:r>
-      <w:r>
-        <w:rPr>
-          <w:rFonts w:ascii="Avenir Book" w:hAnsi="Avenir Book" w:cs="Courier New"/>
-          <w:sz w:val="22"/>
-          <w:szCs w:val="22"/>
-        </w:rPr>
-        <w:t xml:space="preserve"> </w:t>
-      </w:r>
-      <w:r>
-        <w:rPr>
-          <w:rFonts w:ascii="Avenir Book" w:hAnsi="Avenir Book" w:cs="Courier New"/>
-          <w:sz w:val="22"/>
-          <w:szCs w:val="22"/>
-        </w:rPr>
-        <w:t xml:space="preserve">item </w:t>
+          <w:rFonts w:ascii="Avenir Next Regular" w:hAnsi="Avenir Next Regular" w:cs="Avenir Book"/>
+          <w:szCs w:val="28"/>
+        </w:rPr>
+        <w:t xml:space="preserve">You should have received a file named “cavaitemssold_bi.csv” along with these instructions (if not, you can download from </w:t>
+      </w:r>
+      <w:hyperlink r:id="rId9" w:history="1">
+        <w:r>
+          <w:rPr>
+            <w:rFonts w:ascii="Avenir Next Regular" w:hAnsi="Avenir Next Regular" w:cs="Avenir Book"/>
+            <w:szCs w:val="28"/>
+          </w:rPr>
+          <w:t>https://goo.gl/Nsg3Im</w:t>
+        </w:r>
+      </w:hyperlink>
+      <w:r>
+        <w:rPr>
+          <w:rFonts w:ascii="Avenir Next Regular" w:hAnsi="Avenir Next Regular" w:cs="Avenir Book"/>
+          <w:szCs w:val="28"/>
+        </w:rPr>
+        <w:t xml:space="preserve">). There are an unknown amount of rows; each row represents an item sold, a corresponding </w:t>
       </w:r>
       <w:proofErr w:type="spellStart"/>
       <w:r>
         <w:rPr>
-          <w:rFonts w:ascii="Avenir Book" w:hAnsi="Avenir Book" w:cs="Courier New"/>
-          <w:sz w:val="22"/>
-          <w:szCs w:val="22"/>
-        </w:rPr>
-        <w:t>sold</w:t>
-      </w:r>
-      <w:proofErr w:type="gramStart"/>
-      <w:r>
-        <w:rPr>
-          <w:rFonts w:ascii="Avenir Book" w:hAnsi="Avenir Book" w:cs="Courier New"/>
-          <w:sz w:val="22"/>
-          <w:szCs w:val="22"/>
+          <w:rFonts w:ascii="Avenir Next Regular" w:hAnsi="Avenir Next Regular" w:cs="Avenir Book"/>
+          <w:szCs w:val="28"/>
+        </w:rPr>
+        <w:t>check</w:t>
+      </w:r>
+      <w:r>
+        <w:rPr>
+          <w:rFonts w:ascii="Avenir Next Regular" w:hAnsi="Avenir Next Regular" w:cs="Avenir Book"/>
+          <w:szCs w:val="28"/>
+        </w:rPr>
+        <w:t>i</w:t>
+      </w:r>
+      <w:r>
+        <w:rPr>
+          <w:rFonts w:ascii="Avenir Next Regular" w:hAnsi="Avenir Next Regular" w:cs="Avenir Book"/>
+          <w:szCs w:val="28"/>
+        </w:rPr>
+        <w:t>d</w:t>
+      </w:r>
+      <w:proofErr w:type="spellEnd"/>
+      <w:r>
+        <w:rPr>
+          <w:rFonts w:ascii="Avenir Next Regular" w:hAnsi="Avenir Next Regular" w:cs="Avenir Book"/>
+          <w:szCs w:val="28"/>
         </w:rPr>
         <w:t>,</w:t>
       </w:r>
       <w:r>
         <w:rPr>
-          <w:rFonts w:ascii="Avenir Book" w:hAnsi="Avenir Book" w:cs="Courier New"/>
-          <w:sz w:val="22"/>
-          <w:szCs w:val="22"/>
-        </w:rPr>
-        <w:t>a</w:t>
-      </w:r>
-      <w:proofErr w:type="spellEnd"/>
-      <w:proofErr w:type="gramEnd"/>
-      <w:r>
-        <w:rPr>
-          <w:rFonts w:ascii="Avenir Book" w:hAnsi="Avenir Book" w:cs="Courier New"/>
-          <w:sz w:val="22"/>
-          <w:szCs w:val="22"/>
-        </w:rPr>
-        <w:t xml:space="preserve"> </w:t>
-      </w:r>
-      <w:r>
-        <w:rPr>
-          <w:rFonts w:ascii="Avenir Book" w:hAnsi="Avenir Book" w:cs="Courier New"/>
-          <w:sz w:val="22"/>
-          <w:szCs w:val="22"/>
-        </w:rPr>
-        <w:t xml:space="preserve">corresponding </w:t>
-      </w:r>
-      <w:proofErr w:type="spellStart"/>
-      <w:r>
-        <w:rPr>
-          <w:rFonts w:ascii="Avenir Book" w:hAnsi="Avenir Book" w:cs="Courier New"/>
-          <w:sz w:val="22"/>
-          <w:szCs w:val="22"/>
-        </w:rPr>
-        <w:t>checkid</w:t>
-      </w:r>
-      <w:proofErr w:type="spellEnd"/>
-      <w:r>
-        <w:rPr>
-          <w:rFonts w:ascii="Avenir Book" w:hAnsi="Avenir Book" w:cs="Courier New"/>
-          <w:sz w:val="22"/>
-          <w:szCs w:val="22"/>
-        </w:rPr>
-        <w:t xml:space="preserve"> and the date of purchase</w:t>
-      </w:r>
-      <w:r>
-        <w:rPr>
-          <w:rStyle w:val="FootnoteReference"/>
-          <w:rFonts w:ascii="Avenir Book" w:hAnsi="Avenir Book" w:cs="Courier New"/>
-          <w:sz w:val="22"/>
-          <w:szCs w:val="22"/>
-        </w:rPr>
-        <w:footnoteReference w:id="1"/>
-      </w:r>
-      <w:r>
-        <w:rPr>
-          <w:rFonts w:ascii="Avenir Book" w:hAnsi="Avenir Book" w:cs="Courier New"/>
-          <w:sz w:val="22"/>
-          <w:szCs w:val="22"/>
-        </w:rPr>
-        <w:t xml:space="preserve">. </w:t>
-      </w:r>
-      <w:r>
-        <w:rPr>
-          <w:rFonts w:ascii="Avenir Book" w:hAnsi="Avenir Book" w:cs="Courier New"/>
-          <w:sz w:val="22"/>
-          <w:szCs w:val="22"/>
-        </w:rPr>
-        <w:t>Please summarize the</w:t>
-      </w:r>
-      <w:bookmarkStart w:id="0" w:name="_GoBack"/>
-      <w:bookmarkEnd w:id="0"/>
-      <w:r>
-        <w:rPr>
-          <w:rFonts w:ascii="Avenir Book" w:hAnsi="Avenir Book" w:cs="Courier New"/>
-          <w:sz w:val="22"/>
-          <w:szCs w:val="22"/>
-        </w:rPr>
-        <w:t xml:space="preserve"> data with any KPI’s or metrics you find fit.</w:t>
+          <w:rFonts w:ascii="Avenir Next Regular" w:hAnsi="Avenir Next Regular" w:cs="Avenir Book"/>
+          <w:szCs w:val="28"/>
+        </w:rPr>
+        <w:t xml:space="preserve"> and the date of purchase. The data has been randomly generated for this challenge; it is not “real” data. Please summarize the data with any KPI’s or metrics you find fit.</w:t>
       </w:r>
     </w:p>
     <w:p>
       <w:pPr>
         <w:ind w:firstLine="720"/>
         <w:rPr>
-          <w:rFonts w:eastAsia="Times New Roman" w:cs="Times New Roman"/>
+          <w:rFonts w:ascii="Avenir Next Regular" w:hAnsi="Avenir Next Regular" w:cs="Avenir Book"/>
+          <w:szCs w:val="28"/>
         </w:rPr>
       </w:pPr>
+      <w:r>
+        <w:rPr>
+          <w:rFonts w:ascii="Avenir Next Regular" w:hAnsi="Avenir Next Regular" w:cs="Avenir Book"/>
+          <w:szCs w:val="28"/>
+        </w:rPr>
+        <w:t>Your task is to analyze the data and describe any meaningful insights you find (this task is open ended on purpose). Your analysis should be as thorough as possible. Feel free to be creative in your exploration and to document the process you used in your investigation. Pretty graphs are certainly welcome, but make sure there is sufficient textual analysis as well.</w:t>
+      </w:r>
     </w:p>
     <w:p>
       <w:pPr>
-        <w:ind w:firstLine="720"/>
-        <w:rPr>
-          <w:rFonts w:ascii="Avenir Book" w:hAnsi="Avenir Book" w:cs="Courier New"/>
-          <w:sz w:val="22"/>
-          <w:szCs w:val="22"/>
+        <w:rPr>
+          <w:rFonts w:ascii="Avenir Next Regular" w:hAnsi="Avenir Next Regular" w:cs="Avenir Book"/>
+          <w:szCs w:val="28"/>
         </w:rPr>
       </w:pPr>
-      <w:r>
-        <w:rPr>
-          <w:rFonts w:ascii="Avenir Book" w:hAnsi="Avenir Book" w:cs="Courier New"/>
-          <w:sz w:val="22"/>
-          <w:szCs w:val="22"/>
-        </w:rPr>
-        <w:t>Your task is to analyze the data and describe any meaningful insights you find (this task is open ended on purpose). Your analysis should be as thorough as possible. Feel free to be creative in your exploration and to document the process you used in your investigation. Pretty graphs are certainly welcome, but make sure there is sufficient textual analysis as well.</w:t>
-      </w:r>
     </w:p>
     <w:p>
       <w:pPr>
         <w:rPr>
-          <w:rFonts w:ascii="Avenir Book" w:hAnsi="Avenir Book" w:cs="Courier New"/>
-          <w:sz w:val="22"/>
-          <w:szCs w:val="22"/>
+          <w:rFonts w:ascii="Avenir Next Regular" w:hAnsi="Avenir Next Regular" w:cs="Avenir Book"/>
+          <w:szCs w:val="28"/>
         </w:rPr>
       </w:pPr>
-    </w:p>
-    <w:p>
-      <w:pPr>
-        <w:rPr>
-          <w:rFonts w:ascii="Avenir Book" w:hAnsi="Avenir Book" w:cs="Courier New"/>
-          <w:sz w:val="22"/>
-          <w:szCs w:val="22"/>
-        </w:rPr>
-      </w:pPr>
-      <w:r>
-        <w:rPr>
-          <w:rFonts w:ascii="Avenir Book" w:hAnsi="Avenir Book" w:cs="Courier New"/>
-          <w:sz w:val="22"/>
-          <w:szCs w:val="22"/>
-        </w:rPr>
-        <w:t>If you have any questions, feel free to email josh@cavagrill.com.</w:t>
+      <w:r>
+        <w:rPr>
+          <w:rFonts w:ascii="Avenir Next Regular" w:hAnsi="Avenir Next Regular" w:cs="Avenir Book"/>
+          <w:szCs w:val="28"/>
+        </w:rPr>
+        <w:t xml:space="preserve">If you have any questions, feel free to email </w:t>
+      </w:r>
+      <w:hyperlink r:id="rId10" w:history="1">
+        <w:r>
+          <w:rPr>
+            <w:rFonts w:ascii="Avenir Next Regular" w:hAnsi="Avenir Next Regular"/>
+          </w:rPr>
+          <w:t>julene.latter@cava.com</w:t>
+        </w:r>
+      </w:hyperlink>
+      <w:r>
+        <w:rPr>
+          <w:rFonts w:ascii="Avenir Next Regular" w:hAnsi="Avenir Next Regular" w:cs="Avenir Book"/>
+          <w:szCs w:val="28"/>
+        </w:rPr>
+        <w:t>.</w:t>
       </w:r>
     </w:p>
     <w:sectPr>
       <w:pgSz w:w="12240" w:h="15840"/>
-      <w:pgMar w:top="1440" w:right="1800" w:bottom="1440" w:left="1800" w:header="720" w:footer="720" w:gutter="0"/>
+      <w:pgMar w:top="1440" w:right="1440" w:bottom="1440" w:left="1440" w:header="720" w:footer="720" w:gutter="0"/>
       <w:cols w:space="720"/>
       <w:docGrid w:linePitch="360"/>
     </w:sectPr>
@@ -457,23 +365,8 @@
       <w:pPr>
         <w:pStyle w:val="FootnoteText"/>
       </w:pPr>
-      <w:r>
-        <w:rPr>
-          <w:rStyle w:val="FootnoteReference"/>
-        </w:rPr>
-        <w:footnoteRef/>
-      </w:r>
-      <w:r>
-        <w:t xml:space="preserve"> </w:t>
-      </w:r>
-      <w:r>
-        <w:rPr>
-          <w:rFonts w:ascii="Avenir Book" w:hAnsi="Avenir Book" w:cs="Courier New"/>
-          <w:sz w:val="16"/>
-          <w:szCs w:val="22"/>
-        </w:rPr>
-        <w:t>The data in the file has been especially crafted (randomly generated) for this challenge and is not “real” data.</w:t>
-      </w:r>
+      <w:bookmarkStart w:id="0" w:name="_GoBack"/>
+      <w:bookmarkEnd w:id="0"/>
     </w:p>
   </w:footnote>
 </w:footnotes>
@@ -484,7 +377,7 @@
   <w:docDefaults>
     <w:rPrDefault>
       <w:rPr>
-        <w:rFonts w:asciiTheme="minorHAnsi" w:eastAsiaTheme="minorEastAsia" w:hAnsiTheme="minorHAnsi" w:cstheme="minorBidi"/>
+        <w:rFonts w:asciiTheme="minorHAnsi" w:eastAsiaTheme="minorHAnsi" w:hAnsiTheme="minorHAnsi" w:cstheme="minorBidi"/>
         <w:sz w:val="24"/>
         <w:szCs w:val="24"/>
         <w:lang w:val="en-US" w:eastAsia="en-US" w:bidi="ar-SA"/>
@@ -518,7 +411,7 @@
     <w:lsdException w:name="Subtitle" w:semiHidden="0" w:uiPriority="11" w:unhideWhenUsed="0" w:qFormat="1"/>
     <w:lsdException w:name="Strong" w:semiHidden="0" w:uiPriority="22" w:unhideWhenUsed="0" w:qFormat="1"/>
     <w:lsdException w:name="Emphasis" w:semiHidden="0" w:uiPriority="20" w:unhideWhenUsed="0" w:qFormat="1"/>
-    <w:lsdException w:name="Table Grid" w:semiHidden="0" w:uiPriority="59" w:unhideWhenUsed="0"/>
+    <w:lsdException w:name="Table Grid" w:semiHidden="0" w:uiPriority="39" w:unhideWhenUsed="0"/>
     <w:lsdException w:name="Placeholder Text" w:unhideWhenUsed="0"/>
     <w:lsdException w:name="No Spacing" w:semiHidden="0" w:uiPriority="1" w:unhideWhenUsed="0" w:qFormat="1"/>
     <w:lsdException w:name="Light Shading" w:semiHidden="0" w:uiPriority="60" w:unhideWhenUsed="0"/>
@@ -635,6 +528,27 @@
     <w:name w:val="Normal"/>
     <w:qFormat/>
   </w:style>
+  <w:style w:type="paragraph" w:styleId="Heading1">
+    <w:name w:val="heading 1"/>
+    <w:basedOn w:val="Normal"/>
+    <w:next w:val="Normal"/>
+    <w:link w:val="Heading1Char"/>
+    <w:uiPriority w:val="9"/>
+    <w:qFormat/>
+    <w:rsid w:val="00E505E2"/>
+    <w:pPr>
+      <w:keepNext/>
+      <w:keepLines/>
+      <w:spacing w:before="240"/>
+      <w:outlineLvl w:val="0"/>
+    </w:pPr>
+    <w:rPr>
+      <w:rFonts w:asciiTheme="majorHAnsi" w:eastAsiaTheme="majorEastAsia" w:hAnsiTheme="majorHAnsi" w:cstheme="majorBidi"/>
+      <w:color w:val="2F5496" w:themeColor="accent1" w:themeShade="BF"/>
+      <w:sz w:val="32"/>
+      <w:szCs w:val="32"/>
+    </w:rPr>
+  </w:style>
   <w:style w:type="character" w:default="1" w:styleId="DefaultParagraphFont">
     <w:name w:val="Default Paragraph Font"/>
     <w:uiPriority w:val="1"/>
@@ -662,41 +576,122 @@
     <w:semiHidden/>
     <w:unhideWhenUsed/>
   </w:style>
+  <w:style w:type="paragraph" w:styleId="Title">
+    <w:name w:val="Title"/>
+    <w:basedOn w:val="Normal"/>
+    <w:next w:val="Normal"/>
+    <w:link w:val="TitleChar"/>
+    <w:uiPriority w:val="10"/>
+    <w:qFormat/>
+    <w:rsid w:val="00E505E2"/>
+    <w:pPr>
+      <w:contextualSpacing/>
+    </w:pPr>
+    <w:rPr>
+      <w:rFonts w:asciiTheme="majorHAnsi" w:eastAsiaTheme="majorEastAsia" w:hAnsiTheme="majorHAnsi" w:cstheme="majorBidi"/>
+      <w:spacing w:val="-10"/>
+      <w:kern w:val="28"/>
+      <w:sz w:val="56"/>
+      <w:szCs w:val="56"/>
+    </w:rPr>
+  </w:style>
+  <w:style w:type="character" w:customStyle="1" w:styleId="TitleChar">
+    <w:name w:val="Title Char"/>
+    <w:basedOn w:val="DefaultParagraphFont"/>
+    <w:link w:val="Title"/>
+    <w:uiPriority w:val="10"/>
+    <w:rsid w:val="00E505E2"/>
+    <w:rPr>
+      <w:rFonts w:asciiTheme="majorHAnsi" w:eastAsiaTheme="majorEastAsia" w:hAnsiTheme="majorHAnsi" w:cstheme="majorBidi"/>
+      <w:spacing w:val="-10"/>
+      <w:kern w:val="28"/>
+      <w:sz w:val="56"/>
+      <w:szCs w:val="56"/>
+    </w:rPr>
+  </w:style>
+  <w:style w:type="character" w:customStyle="1" w:styleId="Heading1Char">
+    <w:name w:val="Heading 1 Char"/>
+    <w:basedOn w:val="DefaultParagraphFont"/>
+    <w:link w:val="Heading1"/>
+    <w:uiPriority w:val="9"/>
+    <w:rsid w:val="00E505E2"/>
+    <w:rPr>
+      <w:rFonts w:asciiTheme="majorHAnsi" w:eastAsiaTheme="majorEastAsia" w:hAnsiTheme="majorHAnsi" w:cstheme="majorBidi"/>
+      <w:color w:val="2F5496" w:themeColor="accent1" w:themeShade="BF"/>
+      <w:sz w:val="32"/>
+      <w:szCs w:val="32"/>
+    </w:rPr>
+  </w:style>
+  <w:style w:type="paragraph" w:styleId="Subtitle">
+    <w:name w:val="Subtitle"/>
+    <w:basedOn w:val="Normal"/>
+    <w:next w:val="Normal"/>
+    <w:link w:val="SubtitleChar"/>
+    <w:uiPriority w:val="11"/>
+    <w:qFormat/>
+    <w:rsid w:val="00E505E2"/>
+    <w:pPr>
+      <w:numPr>
+        <w:ilvl w:val="1"/>
+      </w:numPr>
+      <w:spacing w:after="160"/>
+    </w:pPr>
+    <w:rPr>
+      <w:rFonts w:eastAsiaTheme="minorEastAsia"/>
+      <w:color w:val="5A5A5A" w:themeColor="text1" w:themeTint="A5"/>
+      <w:spacing w:val="15"/>
+      <w:sz w:val="22"/>
+      <w:szCs w:val="22"/>
+    </w:rPr>
+  </w:style>
+  <w:style w:type="character" w:customStyle="1" w:styleId="SubtitleChar">
+    <w:name w:val="Subtitle Char"/>
+    <w:basedOn w:val="DefaultParagraphFont"/>
+    <w:link w:val="Subtitle"/>
+    <w:uiPriority w:val="11"/>
+    <w:rsid w:val="00E505E2"/>
+    <w:rPr>
+      <w:rFonts w:eastAsiaTheme="minorEastAsia"/>
+      <w:color w:val="5A5A5A" w:themeColor="text1" w:themeTint="A5"/>
+      <w:spacing w:val="15"/>
+      <w:sz w:val="22"/>
+      <w:szCs w:val="22"/>
+    </w:rPr>
+  </w:style>
+  <w:style w:type="character" w:styleId="Hyperlink">
+    <w:name w:val="Hyperlink"/>
+    <w:basedOn w:val="DefaultParagraphFont"/>
+    <w:uiPriority w:val="99"/>
+    <w:unhideWhenUsed/>
+    <w:rsid w:val="00C76C35"/>
+    <w:rPr>
+      <w:color w:val="0563C1" w:themeColor="hyperlink"/>
+      <w:u w:val="single"/>
+    </w:rPr>
+  </w:style>
   <w:style w:type="paragraph" w:styleId="FootnoteText">
     <w:name w:val="footnote text"/>
     <w:basedOn w:val="Normal"/>
     <w:link w:val="FootnoteTextChar"/>
     <w:uiPriority w:val="99"/>
     <w:unhideWhenUsed/>
-    <w:rsid w:val="008315CB"/>
+    <w:rsid w:val="00C76C35"/>
   </w:style>
   <w:style w:type="character" w:customStyle="1" w:styleId="FootnoteTextChar">
     <w:name w:val="Footnote Text Char"/>
     <w:basedOn w:val="DefaultParagraphFont"/>
     <w:link w:val="FootnoteText"/>
     <w:uiPriority w:val="99"/>
-    <w:rsid w:val="008315CB"/>
+    <w:rsid w:val="00C76C35"/>
   </w:style>
   <w:style w:type="character" w:styleId="FootnoteReference">
     <w:name w:val="footnote reference"/>
     <w:basedOn w:val="DefaultParagraphFont"/>
     <w:uiPriority w:val="99"/>
     <w:unhideWhenUsed/>
-    <w:rsid w:val="008315CB"/>
+    <w:rsid w:val="00C76C35"/>
     <w:rPr>
       <w:vertAlign w:val="superscript"/>
-    </w:rPr>
-  </w:style>
-  <w:style w:type="character" w:styleId="Hyperlink">
-    <w:name w:val="Hyperlink"/>
-    <w:basedOn w:val="DefaultParagraphFont"/>
-    <w:uiPriority w:val="99"/>
-    <w:semiHidden/>
-    <w:unhideWhenUsed/>
-    <w:rsid w:val="00DF102B"/>
-    <w:rPr>
-      <w:color w:val="0000FF"/>
-      <w:u w:val="single"/>
     </w:rPr>
   </w:style>
 </w:styles>
@@ -707,7 +702,7 @@
   <w:docDefaults>
     <w:rPrDefault>
       <w:rPr>
-        <w:rFonts w:asciiTheme="minorHAnsi" w:eastAsiaTheme="minorEastAsia" w:hAnsiTheme="minorHAnsi" w:cstheme="minorBidi"/>
+        <w:rFonts w:asciiTheme="minorHAnsi" w:eastAsiaTheme="minorHAnsi" w:hAnsiTheme="minorHAnsi" w:cstheme="minorBidi"/>
         <w:sz w:val="24"/>
         <w:szCs w:val="24"/>
         <w:lang w:val="en-US" w:eastAsia="en-US" w:bidi="ar-SA"/>
@@ -741,7 +736,7 @@
     <w:lsdException w:name="Subtitle" w:semiHidden="0" w:uiPriority="11" w:unhideWhenUsed="0" w:qFormat="1"/>
     <w:lsdException w:name="Strong" w:semiHidden="0" w:uiPriority="22" w:unhideWhenUsed="0" w:qFormat="1"/>
     <w:lsdException w:name="Emphasis" w:semiHidden="0" w:uiPriority="20" w:unhideWhenUsed="0" w:qFormat="1"/>
-    <w:lsdException w:name="Table Grid" w:semiHidden="0" w:uiPriority="59" w:unhideWhenUsed="0"/>
+    <w:lsdException w:name="Table Grid" w:semiHidden="0" w:uiPriority="39" w:unhideWhenUsed="0"/>
     <w:lsdException w:name="Placeholder Text" w:unhideWhenUsed="0"/>
     <w:lsdException w:name="No Spacing" w:semiHidden="0" w:uiPriority="1" w:unhideWhenUsed="0" w:qFormat="1"/>
     <w:lsdException w:name="Light Shading" w:semiHidden="0" w:uiPriority="60" w:unhideWhenUsed="0"/>
@@ -858,6 +853,27 @@
     <w:name w:val="Normal"/>
     <w:qFormat/>
   </w:style>
+  <w:style w:type="paragraph" w:styleId="Heading1">
+    <w:name w:val="heading 1"/>
+    <w:basedOn w:val="Normal"/>
+    <w:next w:val="Normal"/>
+    <w:link w:val="Heading1Char"/>
+    <w:uiPriority w:val="9"/>
+    <w:qFormat/>
+    <w:rsid w:val="00E505E2"/>
+    <w:pPr>
+      <w:keepNext/>
+      <w:keepLines/>
+      <w:spacing w:before="240"/>
+      <w:outlineLvl w:val="0"/>
+    </w:pPr>
+    <w:rPr>
+      <w:rFonts w:asciiTheme="majorHAnsi" w:eastAsiaTheme="majorEastAsia" w:hAnsiTheme="majorHAnsi" w:cstheme="majorBidi"/>
+      <w:color w:val="2F5496" w:themeColor="accent1" w:themeShade="BF"/>
+      <w:sz w:val="32"/>
+      <w:szCs w:val="32"/>
+    </w:rPr>
+  </w:style>
   <w:style w:type="character" w:default="1" w:styleId="DefaultParagraphFont">
     <w:name w:val="Default Paragraph Font"/>
     <w:uiPriority w:val="1"/>
@@ -885,41 +901,122 @@
     <w:semiHidden/>
     <w:unhideWhenUsed/>
   </w:style>
+  <w:style w:type="paragraph" w:styleId="Title">
+    <w:name w:val="Title"/>
+    <w:basedOn w:val="Normal"/>
+    <w:next w:val="Normal"/>
+    <w:link w:val="TitleChar"/>
+    <w:uiPriority w:val="10"/>
+    <w:qFormat/>
+    <w:rsid w:val="00E505E2"/>
+    <w:pPr>
+      <w:contextualSpacing/>
+    </w:pPr>
+    <w:rPr>
+      <w:rFonts w:asciiTheme="majorHAnsi" w:eastAsiaTheme="majorEastAsia" w:hAnsiTheme="majorHAnsi" w:cstheme="majorBidi"/>
+      <w:spacing w:val="-10"/>
+      <w:kern w:val="28"/>
+      <w:sz w:val="56"/>
+      <w:szCs w:val="56"/>
+    </w:rPr>
+  </w:style>
+  <w:style w:type="character" w:customStyle="1" w:styleId="TitleChar">
+    <w:name w:val="Title Char"/>
+    <w:basedOn w:val="DefaultParagraphFont"/>
+    <w:link w:val="Title"/>
+    <w:uiPriority w:val="10"/>
+    <w:rsid w:val="00E505E2"/>
+    <w:rPr>
+      <w:rFonts w:asciiTheme="majorHAnsi" w:eastAsiaTheme="majorEastAsia" w:hAnsiTheme="majorHAnsi" w:cstheme="majorBidi"/>
+      <w:spacing w:val="-10"/>
+      <w:kern w:val="28"/>
+      <w:sz w:val="56"/>
+      <w:szCs w:val="56"/>
+    </w:rPr>
+  </w:style>
+  <w:style w:type="character" w:customStyle="1" w:styleId="Heading1Char">
+    <w:name w:val="Heading 1 Char"/>
+    <w:basedOn w:val="DefaultParagraphFont"/>
+    <w:link w:val="Heading1"/>
+    <w:uiPriority w:val="9"/>
+    <w:rsid w:val="00E505E2"/>
+    <w:rPr>
+      <w:rFonts w:asciiTheme="majorHAnsi" w:eastAsiaTheme="majorEastAsia" w:hAnsiTheme="majorHAnsi" w:cstheme="majorBidi"/>
+      <w:color w:val="2F5496" w:themeColor="accent1" w:themeShade="BF"/>
+      <w:sz w:val="32"/>
+      <w:szCs w:val="32"/>
+    </w:rPr>
+  </w:style>
+  <w:style w:type="paragraph" w:styleId="Subtitle">
+    <w:name w:val="Subtitle"/>
+    <w:basedOn w:val="Normal"/>
+    <w:next w:val="Normal"/>
+    <w:link w:val="SubtitleChar"/>
+    <w:uiPriority w:val="11"/>
+    <w:qFormat/>
+    <w:rsid w:val="00E505E2"/>
+    <w:pPr>
+      <w:numPr>
+        <w:ilvl w:val="1"/>
+      </w:numPr>
+      <w:spacing w:after="160"/>
+    </w:pPr>
+    <w:rPr>
+      <w:rFonts w:eastAsiaTheme="minorEastAsia"/>
+      <w:color w:val="5A5A5A" w:themeColor="text1" w:themeTint="A5"/>
+      <w:spacing w:val="15"/>
+      <w:sz w:val="22"/>
+      <w:szCs w:val="22"/>
+    </w:rPr>
+  </w:style>
+  <w:style w:type="character" w:customStyle="1" w:styleId="SubtitleChar">
+    <w:name w:val="Subtitle Char"/>
+    <w:basedOn w:val="DefaultParagraphFont"/>
+    <w:link w:val="Subtitle"/>
+    <w:uiPriority w:val="11"/>
+    <w:rsid w:val="00E505E2"/>
+    <w:rPr>
+      <w:rFonts w:eastAsiaTheme="minorEastAsia"/>
+      <w:color w:val="5A5A5A" w:themeColor="text1" w:themeTint="A5"/>
+      <w:spacing w:val="15"/>
+      <w:sz w:val="22"/>
+      <w:szCs w:val="22"/>
+    </w:rPr>
+  </w:style>
+  <w:style w:type="character" w:styleId="Hyperlink">
+    <w:name w:val="Hyperlink"/>
+    <w:basedOn w:val="DefaultParagraphFont"/>
+    <w:uiPriority w:val="99"/>
+    <w:unhideWhenUsed/>
+    <w:rsid w:val="00C76C35"/>
+    <w:rPr>
+      <w:color w:val="0563C1" w:themeColor="hyperlink"/>
+      <w:u w:val="single"/>
+    </w:rPr>
+  </w:style>
   <w:style w:type="paragraph" w:styleId="FootnoteText">
     <w:name w:val="footnote text"/>
     <w:basedOn w:val="Normal"/>
     <w:link w:val="FootnoteTextChar"/>
     <w:uiPriority w:val="99"/>
     <w:unhideWhenUsed/>
-    <w:rsid w:val="008315CB"/>
+    <w:rsid w:val="00C76C35"/>
   </w:style>
   <w:style w:type="character" w:customStyle="1" w:styleId="FootnoteTextChar">
     <w:name w:val="Footnote Text Char"/>
     <w:basedOn w:val="DefaultParagraphFont"/>
     <w:link w:val="FootnoteText"/>
     <w:uiPriority w:val="99"/>
-    <w:rsid w:val="008315CB"/>
+    <w:rsid w:val="00C76C35"/>
   </w:style>
   <w:style w:type="character" w:styleId="FootnoteReference">
     <w:name w:val="footnote reference"/>
     <w:basedOn w:val="DefaultParagraphFont"/>
     <w:uiPriority w:val="99"/>
     <w:unhideWhenUsed/>
-    <w:rsid w:val="008315CB"/>
+    <w:rsid w:val="00C76C35"/>
     <w:rPr>
       <w:vertAlign w:val="superscript"/>
-    </w:rPr>
-  </w:style>
-  <w:style w:type="character" w:styleId="Hyperlink">
-    <w:name w:val="Hyperlink"/>
-    <w:basedOn w:val="DefaultParagraphFont"/>
-    <w:uiPriority w:val="99"/>
-    <w:semiHidden/>
-    <w:unhideWhenUsed/>
-    <w:rsid w:val="00DF102B"/>
-    <w:rPr>
-      <w:color w:val="0000FF"/>
-      <w:u w:val="single"/>
     </w:rPr>
   </w:style>
 </w:styles>
@@ -936,44 +1033,44 @@
         <a:sysClr val="window" lastClr="FFFFFF"/>
       </a:lt1>
       <a:dk2>
-        <a:srgbClr val="1F497D"/>
+        <a:srgbClr val="44546A"/>
       </a:dk2>
       <a:lt2>
-        <a:srgbClr val="EEECE1"/>
+        <a:srgbClr val="E7E6E6"/>
       </a:lt2>
       <a:accent1>
-        <a:srgbClr val="4F81BD"/>
+        <a:srgbClr val="4472C4"/>
       </a:accent1>
       <a:accent2>
-        <a:srgbClr val="C0504D"/>
+        <a:srgbClr val="ED7D31"/>
       </a:accent2>
       <a:accent3>
-        <a:srgbClr val="9BBB59"/>
+        <a:srgbClr val="A5A5A5"/>
       </a:accent3>
       <a:accent4>
-        <a:srgbClr val="8064A2"/>
+        <a:srgbClr val="FFC000"/>
       </a:accent4>
       <a:accent5>
-        <a:srgbClr val="4BACC6"/>
+        <a:srgbClr val="5B9BD5"/>
       </a:accent5>
       <a:accent6>
-        <a:srgbClr val="F79646"/>
+        <a:srgbClr val="70AD47"/>
       </a:accent6>
       <a:hlink>
-        <a:srgbClr val="0000FF"/>
+        <a:srgbClr val="0563C1"/>
       </a:hlink>
       <a:folHlink>
-        <a:srgbClr val="800080"/>
+        <a:srgbClr val="954F72"/>
       </a:folHlink>
     </a:clrScheme>
     <a:fontScheme name="Office">
       <a:majorFont>
-        <a:latin typeface="Calibri"/>
+        <a:latin typeface="Calibri Light"/>
         <a:ea typeface=""/>
         <a:cs typeface=""/>
-        <a:font script="Jpan" typeface="ＭＳ ゴシック"/>
+        <a:font script="Jpan" typeface="Yu Gothic Light"/>
         <a:font script="Hang" typeface="맑은 고딕"/>
-        <a:font script="Hans" typeface="宋体"/>
+        <a:font script="Hans" typeface="DengXian Light"/>
         <a:font script="Hant" typeface="新細明體"/>
         <a:font script="Arab" typeface="Times New Roman"/>
         <a:font script="Hebr" typeface="Times New Roman"/>
@@ -1003,12 +1100,12 @@
         <a:font script="Geor" typeface="Sylfaen"/>
       </a:majorFont>
       <a:minorFont>
-        <a:latin typeface="Cambria"/>
+        <a:latin typeface="Calibri"/>
         <a:ea typeface=""/>
         <a:cs typeface=""/>
-        <a:font script="Jpan" typeface="ＭＳ 明朝"/>
+        <a:font script="Jpan" typeface="Yu Mincho"/>
         <a:font script="Hang" typeface="맑은 고딕"/>
-        <a:font script="Hans" typeface="宋体"/>
+        <a:font script="Hans" typeface="DengXian"/>
         <a:font script="Hant" typeface="新細明體"/>
         <a:font script="Arab" typeface="Arial"/>
         <a:font script="Hebr" typeface="Arial"/>
@@ -1047,200 +1144,141 @@
           <a:gsLst>
             <a:gs pos="0">
               <a:schemeClr val="phClr">
-                <a:tint val="50000"/>
-                <a:satMod val="300000"/>
+                <a:lumMod val="110000"/>
+                <a:satMod val="105000"/>
+                <a:tint val="67000"/>
               </a:schemeClr>
             </a:gs>
-            <a:gs pos="35000">
+            <a:gs pos="50000">
               <a:schemeClr val="phClr">
-                <a:tint val="37000"/>
-                <a:satMod val="300000"/>
+                <a:lumMod val="105000"/>
+                <a:satMod val="103000"/>
+                <a:tint val="73000"/>
               </a:schemeClr>
             </a:gs>
             <a:gs pos="100000">
               <a:schemeClr val="phClr">
-                <a:tint val="15000"/>
-                <a:satMod val="350000"/>
+                <a:lumMod val="105000"/>
+                <a:satMod val="109000"/>
+                <a:tint val="81000"/>
               </a:schemeClr>
             </a:gs>
           </a:gsLst>
-          <a:lin ang="16200000" scaled="1"/>
+          <a:lin ang="5400000" scaled="0"/>
         </a:gradFill>
         <a:gradFill rotWithShape="1">
           <a:gsLst>
             <a:gs pos="0">
               <a:schemeClr val="phClr">
-                <a:tint val="100000"/>
+                <a:satMod val="103000"/>
+                <a:lumMod val="102000"/>
+                <a:tint val="94000"/>
+              </a:schemeClr>
+            </a:gs>
+            <a:gs pos="50000">
+              <a:schemeClr val="phClr">
+                <a:satMod val="110000"/>
+                <a:lumMod val="100000"/>
                 <a:shade val="100000"/>
-                <a:satMod val="130000"/>
               </a:schemeClr>
             </a:gs>
             <a:gs pos="100000">
               <a:schemeClr val="phClr">
-                <a:tint val="50000"/>
-                <a:shade val="100000"/>
-                <a:satMod val="350000"/>
+                <a:lumMod val="99000"/>
+                <a:satMod val="120000"/>
+                <a:shade val="78000"/>
               </a:schemeClr>
             </a:gs>
           </a:gsLst>
-          <a:lin ang="16200000" scaled="0"/>
+          <a:lin ang="5400000" scaled="0"/>
         </a:gradFill>
       </a:fillStyleLst>
       <a:lnStyleLst>
-        <a:ln w="9525" cap="flat" cmpd="sng" algn="ctr">
-          <a:solidFill>
-            <a:schemeClr val="phClr">
-              <a:shade val="95000"/>
-              <a:satMod val="105000"/>
-            </a:schemeClr>
-          </a:solidFill>
-          <a:prstDash val="solid"/>
-        </a:ln>
-        <a:ln w="25400" cap="flat" cmpd="sng" algn="ctr">
+        <a:ln w="6350" cap="flat" cmpd="sng" algn="ctr">
           <a:solidFill>
             <a:schemeClr val="phClr"/>
           </a:solidFill>
           <a:prstDash val="solid"/>
+          <a:miter lim="800000"/>
         </a:ln>
-        <a:ln w="38100" cap="flat" cmpd="sng" algn="ctr">
+        <a:ln w="12700" cap="flat" cmpd="sng" algn="ctr">
           <a:solidFill>
             <a:schemeClr val="phClr"/>
           </a:solidFill>
           <a:prstDash val="solid"/>
+          <a:miter lim="800000"/>
+        </a:ln>
+        <a:ln w="19050" cap="flat" cmpd="sng" algn="ctr">
+          <a:solidFill>
+            <a:schemeClr val="phClr"/>
+          </a:solidFill>
+          <a:prstDash val="solid"/>
+          <a:miter lim="800000"/>
         </a:ln>
       </a:lnStyleLst>
       <a:effectStyleLst>
         <a:effectStyle>
+          <a:effectLst/>
+        </a:effectStyle>
+        <a:effectStyle>
+          <a:effectLst/>
+        </a:effectStyle>
+        <a:effectStyle>
           <a:effectLst>
-            <a:outerShdw blurRad="40000" dist="20000" dir="5400000" rotWithShape="0">
+            <a:outerShdw blurRad="57150" dist="19050" dir="5400000" algn="ctr" rotWithShape="0">
               <a:srgbClr val="000000">
-                <a:alpha val="38000"/>
+                <a:alpha val="63000"/>
               </a:srgbClr>
             </a:outerShdw>
           </a:effectLst>
-        </a:effectStyle>
-        <a:effectStyle>
-          <a:effectLst>
-            <a:outerShdw blurRad="40000" dist="23000" dir="5400000" rotWithShape="0">
-              <a:srgbClr val="000000">
-                <a:alpha val="35000"/>
-              </a:srgbClr>
-            </a:outerShdw>
-          </a:effectLst>
-        </a:effectStyle>
-        <a:effectStyle>
-          <a:effectLst>
-            <a:outerShdw blurRad="40000" dist="23000" dir="5400000" rotWithShape="0">
-              <a:srgbClr val="000000">
-                <a:alpha val="35000"/>
-              </a:srgbClr>
-            </a:outerShdw>
-          </a:effectLst>
-          <a:scene3d>
-            <a:camera prst="orthographicFront">
-              <a:rot lat="0" lon="0" rev="0"/>
-            </a:camera>
-            <a:lightRig rig="threePt" dir="t">
-              <a:rot lat="0" lon="0" rev="1200000"/>
-            </a:lightRig>
-          </a:scene3d>
-          <a:sp3d>
-            <a:bevelT w="63500" h="25400"/>
-          </a:sp3d>
         </a:effectStyle>
       </a:effectStyleLst>
       <a:bgFillStyleLst>
         <a:solidFill>
           <a:schemeClr val="phClr"/>
         </a:solidFill>
+        <a:solidFill>
+          <a:schemeClr val="phClr">
+            <a:tint val="95000"/>
+            <a:satMod val="170000"/>
+          </a:schemeClr>
+        </a:solidFill>
         <a:gradFill rotWithShape="1">
           <a:gsLst>
             <a:gs pos="0">
               <a:schemeClr val="phClr">
-                <a:tint val="40000"/>
-                <a:satMod val="350000"/>
+                <a:tint val="93000"/>
+                <a:satMod val="150000"/>
+                <a:shade val="98000"/>
+                <a:lumMod val="102000"/>
               </a:schemeClr>
             </a:gs>
-            <a:gs pos="40000">
+            <a:gs pos="50000">
               <a:schemeClr val="phClr">
-                <a:tint val="45000"/>
-                <a:shade val="99000"/>
-                <a:satMod val="350000"/>
+                <a:tint val="98000"/>
+                <a:satMod val="130000"/>
+                <a:shade val="90000"/>
+                <a:lumMod val="103000"/>
               </a:schemeClr>
             </a:gs>
             <a:gs pos="100000">
               <a:schemeClr val="phClr">
-                <a:shade val="20000"/>
-                <a:satMod val="255000"/>
+                <a:shade val="63000"/>
+                <a:satMod val="120000"/>
               </a:schemeClr>
             </a:gs>
           </a:gsLst>
-          <a:path path="circle">
-            <a:fillToRect l="50000" t="-80000" r="50000" b="180000"/>
-          </a:path>
-        </a:gradFill>
-        <a:gradFill rotWithShape="1">
-          <a:gsLst>
-            <a:gs pos="0">
-              <a:schemeClr val="phClr">
-                <a:tint val="80000"/>
-                <a:satMod val="300000"/>
-              </a:schemeClr>
-            </a:gs>
-            <a:gs pos="100000">
-              <a:schemeClr val="phClr">
-                <a:shade val="30000"/>
-                <a:satMod val="200000"/>
-              </a:schemeClr>
-            </a:gs>
-          </a:gsLst>
-          <a:path path="circle">
-            <a:fillToRect l="50000" t="50000" r="50000" b="50000"/>
-          </a:path>
+          <a:lin ang="5400000" scaled="0"/>
         </a:gradFill>
       </a:bgFillStyleLst>
     </a:fmtScheme>
   </a:themeElements>
-  <a:objectDefaults>
-    <a:spDef>
-      <a:spPr/>
-      <a:bodyPr/>
-      <a:lstStyle/>
-      <a:style>
-        <a:lnRef idx="1">
-          <a:schemeClr val="accent1"/>
-        </a:lnRef>
-        <a:fillRef idx="3">
-          <a:schemeClr val="accent1"/>
-        </a:fillRef>
-        <a:effectRef idx="2">
-          <a:schemeClr val="accent1"/>
-        </a:effectRef>
-        <a:fontRef idx="minor">
-          <a:schemeClr val="lt1"/>
-        </a:fontRef>
-      </a:style>
-    </a:spDef>
-    <a:lnDef>
-      <a:spPr/>
-      <a:bodyPr/>
-      <a:lstStyle/>
-      <a:style>
-        <a:lnRef idx="2">
-          <a:schemeClr val="accent1"/>
-        </a:lnRef>
-        <a:fillRef idx="0">
-          <a:schemeClr val="accent1"/>
-        </a:fillRef>
-        <a:effectRef idx="1">
-          <a:schemeClr val="accent1"/>
-        </a:effectRef>
-        <a:fontRef idx="minor">
-          <a:schemeClr val="tx1"/>
-        </a:fontRef>
-      </a:style>
-    </a:lnDef>
-  </a:objectDefaults>
+  <a:objectDefaults/>
   <a:extraClrSchemeLst/>
+  <a:extLst>
+    <a:ext uri="{05A4C25C-085E-4340-85A3-A5531E510DB2}">
+      <thm15:themeFamily xmlns:thm15="http://schemas.microsoft.com/office/thememl/2012/main" xmlns="" name="Office Theme" id="{62F939B6-93AF-4DB8-9C6B-D6C7DFDC589F}" vid="{4A3C46E8-61CC-4603-A589-7422A47A8E4A}"/>
+    </a:ext>
+  </a:extLst>
 </a:theme>
 </file>
</xml_diff>